<commit_message>
premiere version du dossier de conception
</commit_message>
<xml_diff>
--- a/documents/Play_2_Learn.docx
+++ b/documents/Play_2_Learn.docx
@@ -83,6 +83,13 @@
     <w:p/>
     <w:sdt>
       <w:sdtPr>
+        <w:rPr>
+          <w:rFonts w:asciiTheme="minorHAnsi" w:eastAsiaTheme="minorHAnsi" w:hAnsiTheme="minorHAnsi" w:cstheme="minorBidi"/>
+          <w:color w:val="auto"/>
+          <w:sz w:val="22"/>
+          <w:szCs w:val="22"/>
+          <w:lang w:eastAsia="en-US"/>
+        </w:rPr>
         <w:id w:val="-1638949942"/>
         <w:docPartObj>
           <w:docPartGallery w:val="Table of Contents"/>
@@ -91,13 +98,8 @@
       </w:sdtPr>
       <w:sdtEndPr>
         <w:rPr>
-          <w:rFonts w:asciiTheme="minorHAnsi" w:eastAsiaTheme="minorHAnsi" w:hAnsiTheme="minorHAnsi" w:cstheme="minorBidi"/>
           <w:b/>
           <w:bCs/>
-          <w:color w:val="auto"/>
-          <w:sz w:val="22"/>
-          <w:szCs w:val="22"/>
-          <w:lang w:eastAsia="en-US"/>
         </w:rPr>
       </w:sdtEndPr>
       <w:sdtContent>
@@ -116,7 +118,9 @@
               <w:tab w:val="right" w:leader="dot" w:pos="9062"/>
             </w:tabs>
             <w:rPr>
+              <w:rFonts w:eastAsiaTheme="minorEastAsia"/>
               <w:noProof/>
+              <w:lang w:eastAsia="fr-FR"/>
             </w:rPr>
           </w:pPr>
           <w:r>
@@ -128,13 +132,130 @@
           <w:r>
             <w:fldChar w:fldCharType="separate"/>
           </w:r>
-          <w:hyperlink w:anchor="_Toc431976148" w:history="1">
+          <w:bookmarkStart w:id="0" w:name="_GoBack"/>
+          <w:bookmarkEnd w:id="0"/>
+          <w:r>
+            <w:rPr>
+              <w:rStyle w:val="Lienhypertexte"/>
+              <w:noProof/>
+            </w:rPr>
+            <w:fldChar w:fldCharType="begin"/>
+          </w:r>
+          <w:r>
+            <w:rPr>
+              <w:rStyle w:val="Lienhypertexte"/>
+              <w:noProof/>
+            </w:rPr>
+            <w:instrText xml:space="preserve"> </w:instrText>
+          </w:r>
+          <w:r>
+            <w:rPr>
+              <w:noProof/>
+            </w:rPr>
+            <w:instrText>HYPERLINK \l "_Toc431980239"</w:instrText>
+          </w:r>
+          <w:r>
+            <w:rPr>
+              <w:rStyle w:val="Lienhypertexte"/>
+              <w:noProof/>
+            </w:rPr>
+            <w:instrText xml:space="preserve"> </w:instrText>
+          </w:r>
+          <w:r>
+            <w:rPr>
+              <w:rStyle w:val="Lienhypertexte"/>
+              <w:noProof/>
+            </w:rPr>
+          </w:r>
+          <w:r>
+            <w:rPr>
+              <w:rStyle w:val="Lienhypertexte"/>
+              <w:noProof/>
+            </w:rPr>
+            <w:fldChar w:fldCharType="separate"/>
+          </w:r>
+          <w:r>
+            <w:rPr>
+              <w:rStyle w:val="Lienhypertexte"/>
+              <w:noProof/>
+            </w:rPr>
+            <w:t>Présentation de l’application</w:t>
+          </w:r>
+          <w:r>
+            <w:rPr>
+              <w:noProof/>
+              <w:webHidden/>
+            </w:rPr>
+            <w:tab/>
+          </w:r>
+          <w:r>
+            <w:rPr>
+              <w:noProof/>
+              <w:webHidden/>
+            </w:rPr>
+            <w:fldChar w:fldCharType="begin"/>
+          </w:r>
+          <w:r>
+            <w:rPr>
+              <w:noProof/>
+              <w:webHidden/>
+            </w:rPr>
+            <w:instrText xml:space="preserve"> PAGEREF _Toc431980239 \h </w:instrText>
+          </w:r>
+          <w:r>
+            <w:rPr>
+              <w:noProof/>
+              <w:webHidden/>
+            </w:rPr>
+          </w:r>
+          <w:r>
+            <w:rPr>
+              <w:noProof/>
+              <w:webHidden/>
+            </w:rPr>
+            <w:fldChar w:fldCharType="separate"/>
+          </w:r>
+          <w:r>
+            <w:rPr>
+              <w:noProof/>
+              <w:webHidden/>
+            </w:rPr>
+            <w:t>3</w:t>
+          </w:r>
+          <w:r>
+            <w:rPr>
+              <w:noProof/>
+              <w:webHidden/>
+            </w:rPr>
+            <w:fldChar w:fldCharType="end"/>
+          </w:r>
+          <w:r>
+            <w:rPr>
+              <w:rStyle w:val="Lienhypertexte"/>
+              <w:noProof/>
+            </w:rPr>
+            <w:fldChar w:fldCharType="end"/>
+          </w:r>
+        </w:p>
+        <w:p>
+          <w:pPr>
+            <w:pStyle w:val="TM1"/>
+            <w:tabs>
+              <w:tab w:val="right" w:leader="dot" w:pos="9062"/>
+            </w:tabs>
+            <w:rPr>
+              <w:rFonts w:eastAsiaTheme="minorEastAsia"/>
+              <w:noProof/>
+              <w:lang w:eastAsia="fr-FR"/>
+            </w:rPr>
+          </w:pPr>
+          <w:hyperlink w:anchor="_Toc431980240" w:history="1">
             <w:r>
               <w:rPr>
                 <w:rStyle w:val="Lienhypertexte"/>
                 <w:noProof/>
               </w:rPr>
-              <w:t>Présentation de l’application</w:t>
+              <w:t>Structure de l’application</w:t>
             </w:r>
             <w:r>
               <w:rPr>
@@ -155,7 +276,7 @@
                 <w:noProof/>
                 <w:webHidden/>
               </w:rPr>
-              <w:instrText xml:space="preserve"> PAGEREF _Toc431976148 \h </w:instrText>
+              <w:instrText xml:space="preserve"> PAGEREF _Toc431980240 \h </w:instrText>
             </w:r>
             <w:r>
               <w:rPr>
@@ -175,7 +296,7 @@
                 <w:noProof/>
                 <w:webHidden/>
               </w:rPr>
-              <w:t>3</w:t>
+              <w:t>4</w:t>
             </w:r>
             <w:r>
               <w:rPr>
@@ -193,16 +314,18 @@
               <w:tab w:val="right" w:leader="dot" w:pos="9062"/>
             </w:tabs>
             <w:rPr>
+              <w:rFonts w:eastAsiaTheme="minorEastAsia"/>
               <w:noProof/>
+              <w:lang w:eastAsia="fr-FR"/>
             </w:rPr>
           </w:pPr>
-          <w:hyperlink w:anchor="_Toc431976149" w:history="1">
+          <w:hyperlink w:anchor="_Toc431980241" w:history="1">
             <w:r>
               <w:rPr>
                 <w:rStyle w:val="Lienhypertexte"/>
                 <w:noProof/>
               </w:rPr>
-              <w:t>Structure de l’application</w:t>
+              <w:t>Story Board</w:t>
             </w:r>
             <w:r>
               <w:rPr>
@@ -223,7 +346,7 @@
                 <w:noProof/>
                 <w:webHidden/>
               </w:rPr>
-              <w:instrText xml:space="preserve"> PAGEREF _Toc431976149 \h </w:instrText>
+              <w:instrText xml:space="preserve"> PAGEREF _Toc431980241 \h </w:instrText>
             </w:r>
             <w:r>
               <w:rPr>
@@ -243,7 +366,567 @@
                 <w:noProof/>
                 <w:webHidden/>
               </w:rPr>
-              <w:t>4</w:t>
+              <w:t>5</w:t>
+            </w:r>
+            <w:r>
+              <w:rPr>
+                <w:noProof/>
+                <w:webHidden/>
+              </w:rPr>
+              <w:fldChar w:fldCharType="end"/>
+            </w:r>
+          </w:hyperlink>
+        </w:p>
+        <w:p>
+          <w:pPr>
+            <w:pStyle w:val="TM2"/>
+            <w:tabs>
+              <w:tab w:val="right" w:leader="dot" w:pos="9062"/>
+            </w:tabs>
+            <w:rPr>
+              <w:rFonts w:eastAsiaTheme="minorEastAsia"/>
+              <w:noProof/>
+              <w:lang w:eastAsia="fr-FR"/>
+            </w:rPr>
+          </w:pPr>
+          <w:hyperlink w:anchor="_Toc431980242" w:history="1">
+            <w:r>
+              <w:rPr>
+                <w:rStyle w:val="Lienhypertexte"/>
+                <w:noProof/>
+              </w:rPr>
+              <w:t>Menu</w:t>
+            </w:r>
+            <w:r>
+              <w:rPr>
+                <w:noProof/>
+                <w:webHidden/>
+              </w:rPr>
+              <w:tab/>
+            </w:r>
+            <w:r>
+              <w:rPr>
+                <w:noProof/>
+                <w:webHidden/>
+              </w:rPr>
+              <w:fldChar w:fldCharType="begin"/>
+            </w:r>
+            <w:r>
+              <w:rPr>
+                <w:noProof/>
+                <w:webHidden/>
+              </w:rPr>
+              <w:instrText xml:space="preserve"> PAGEREF _Toc431980242 \h </w:instrText>
+            </w:r>
+            <w:r>
+              <w:rPr>
+                <w:noProof/>
+                <w:webHidden/>
+              </w:rPr>
+            </w:r>
+            <w:r>
+              <w:rPr>
+                <w:noProof/>
+                <w:webHidden/>
+              </w:rPr>
+              <w:fldChar w:fldCharType="separate"/>
+            </w:r>
+            <w:r>
+              <w:rPr>
+                <w:noProof/>
+                <w:webHidden/>
+              </w:rPr>
+              <w:t>5</w:t>
+            </w:r>
+            <w:r>
+              <w:rPr>
+                <w:noProof/>
+                <w:webHidden/>
+              </w:rPr>
+              <w:fldChar w:fldCharType="end"/>
+            </w:r>
+          </w:hyperlink>
+        </w:p>
+        <w:p>
+          <w:pPr>
+            <w:pStyle w:val="TM2"/>
+            <w:tabs>
+              <w:tab w:val="right" w:leader="dot" w:pos="9062"/>
+            </w:tabs>
+            <w:rPr>
+              <w:rFonts w:eastAsiaTheme="minorEastAsia"/>
+              <w:noProof/>
+              <w:lang w:eastAsia="fr-FR"/>
+            </w:rPr>
+          </w:pPr>
+          <w:hyperlink w:anchor="_Toc431980243" w:history="1">
+            <w:r>
+              <w:rPr>
+                <w:rStyle w:val="Lienhypertexte"/>
+                <w:noProof/>
+              </w:rPr>
+              <w:t>Niveau 1 Etape 1 :</w:t>
+            </w:r>
+            <w:r>
+              <w:rPr>
+                <w:noProof/>
+                <w:webHidden/>
+              </w:rPr>
+              <w:tab/>
+            </w:r>
+            <w:r>
+              <w:rPr>
+                <w:noProof/>
+                <w:webHidden/>
+              </w:rPr>
+              <w:fldChar w:fldCharType="begin"/>
+            </w:r>
+            <w:r>
+              <w:rPr>
+                <w:noProof/>
+                <w:webHidden/>
+              </w:rPr>
+              <w:instrText xml:space="preserve"> PAGEREF _Toc431980243 \h </w:instrText>
+            </w:r>
+            <w:r>
+              <w:rPr>
+                <w:noProof/>
+                <w:webHidden/>
+              </w:rPr>
+            </w:r>
+            <w:r>
+              <w:rPr>
+                <w:noProof/>
+                <w:webHidden/>
+              </w:rPr>
+              <w:fldChar w:fldCharType="separate"/>
+            </w:r>
+            <w:r>
+              <w:rPr>
+                <w:noProof/>
+                <w:webHidden/>
+              </w:rPr>
+              <w:t>6</w:t>
+            </w:r>
+            <w:r>
+              <w:rPr>
+                <w:noProof/>
+                <w:webHidden/>
+              </w:rPr>
+              <w:fldChar w:fldCharType="end"/>
+            </w:r>
+          </w:hyperlink>
+        </w:p>
+        <w:p>
+          <w:pPr>
+            <w:pStyle w:val="TM2"/>
+            <w:tabs>
+              <w:tab w:val="right" w:leader="dot" w:pos="9062"/>
+            </w:tabs>
+            <w:rPr>
+              <w:rFonts w:eastAsiaTheme="minorEastAsia"/>
+              <w:noProof/>
+              <w:lang w:eastAsia="fr-FR"/>
+            </w:rPr>
+          </w:pPr>
+          <w:hyperlink w:anchor="_Toc431980244" w:history="1">
+            <w:r>
+              <w:rPr>
+                <w:rStyle w:val="Lienhypertexte"/>
+                <w:noProof/>
+              </w:rPr>
+              <w:t>Niveau 1 Etape 2 :</w:t>
+            </w:r>
+            <w:r>
+              <w:rPr>
+                <w:noProof/>
+                <w:webHidden/>
+              </w:rPr>
+              <w:tab/>
+            </w:r>
+            <w:r>
+              <w:rPr>
+                <w:noProof/>
+                <w:webHidden/>
+              </w:rPr>
+              <w:fldChar w:fldCharType="begin"/>
+            </w:r>
+            <w:r>
+              <w:rPr>
+                <w:noProof/>
+                <w:webHidden/>
+              </w:rPr>
+              <w:instrText xml:space="preserve"> PAGEREF _Toc431980244 \h </w:instrText>
+            </w:r>
+            <w:r>
+              <w:rPr>
+                <w:noProof/>
+                <w:webHidden/>
+              </w:rPr>
+            </w:r>
+            <w:r>
+              <w:rPr>
+                <w:noProof/>
+                <w:webHidden/>
+              </w:rPr>
+              <w:fldChar w:fldCharType="separate"/>
+            </w:r>
+            <w:r>
+              <w:rPr>
+                <w:noProof/>
+                <w:webHidden/>
+              </w:rPr>
+              <w:t>7</w:t>
+            </w:r>
+            <w:r>
+              <w:rPr>
+                <w:noProof/>
+                <w:webHidden/>
+              </w:rPr>
+              <w:fldChar w:fldCharType="end"/>
+            </w:r>
+          </w:hyperlink>
+        </w:p>
+        <w:p>
+          <w:pPr>
+            <w:pStyle w:val="TM2"/>
+            <w:tabs>
+              <w:tab w:val="right" w:leader="dot" w:pos="9062"/>
+            </w:tabs>
+            <w:rPr>
+              <w:rFonts w:eastAsiaTheme="minorEastAsia"/>
+              <w:noProof/>
+              <w:lang w:eastAsia="fr-FR"/>
+            </w:rPr>
+          </w:pPr>
+          <w:hyperlink w:anchor="_Toc431980245" w:history="1">
+            <w:r>
+              <w:rPr>
+                <w:rStyle w:val="Lienhypertexte"/>
+                <w:noProof/>
+              </w:rPr>
+              <w:t>Niveau 1 Etape 3 :</w:t>
+            </w:r>
+            <w:r>
+              <w:rPr>
+                <w:noProof/>
+                <w:webHidden/>
+              </w:rPr>
+              <w:tab/>
+            </w:r>
+            <w:r>
+              <w:rPr>
+                <w:noProof/>
+                <w:webHidden/>
+              </w:rPr>
+              <w:fldChar w:fldCharType="begin"/>
+            </w:r>
+            <w:r>
+              <w:rPr>
+                <w:noProof/>
+                <w:webHidden/>
+              </w:rPr>
+              <w:instrText xml:space="preserve"> PAGEREF _Toc431980245 \h </w:instrText>
+            </w:r>
+            <w:r>
+              <w:rPr>
+                <w:noProof/>
+                <w:webHidden/>
+              </w:rPr>
+            </w:r>
+            <w:r>
+              <w:rPr>
+                <w:noProof/>
+                <w:webHidden/>
+              </w:rPr>
+              <w:fldChar w:fldCharType="separate"/>
+            </w:r>
+            <w:r>
+              <w:rPr>
+                <w:noProof/>
+                <w:webHidden/>
+              </w:rPr>
+              <w:t>8</w:t>
+            </w:r>
+            <w:r>
+              <w:rPr>
+                <w:noProof/>
+                <w:webHidden/>
+              </w:rPr>
+              <w:fldChar w:fldCharType="end"/>
+            </w:r>
+          </w:hyperlink>
+        </w:p>
+        <w:p>
+          <w:pPr>
+            <w:pStyle w:val="TM2"/>
+            <w:tabs>
+              <w:tab w:val="right" w:leader="dot" w:pos="9062"/>
+            </w:tabs>
+            <w:rPr>
+              <w:rFonts w:eastAsiaTheme="minorEastAsia"/>
+              <w:noProof/>
+              <w:lang w:eastAsia="fr-FR"/>
+            </w:rPr>
+          </w:pPr>
+          <w:hyperlink w:anchor="_Toc431980246" w:history="1">
+            <w:r>
+              <w:rPr>
+                <w:rStyle w:val="Lienhypertexte"/>
+                <w:noProof/>
+              </w:rPr>
+              <w:t>Niveau 2 Etape 1 :</w:t>
+            </w:r>
+            <w:r>
+              <w:rPr>
+                <w:noProof/>
+                <w:webHidden/>
+              </w:rPr>
+              <w:tab/>
+            </w:r>
+            <w:r>
+              <w:rPr>
+                <w:noProof/>
+                <w:webHidden/>
+              </w:rPr>
+              <w:fldChar w:fldCharType="begin"/>
+            </w:r>
+            <w:r>
+              <w:rPr>
+                <w:noProof/>
+                <w:webHidden/>
+              </w:rPr>
+              <w:instrText xml:space="preserve"> PAGEREF _Toc431980246 \h </w:instrText>
+            </w:r>
+            <w:r>
+              <w:rPr>
+                <w:noProof/>
+                <w:webHidden/>
+              </w:rPr>
+            </w:r>
+            <w:r>
+              <w:rPr>
+                <w:noProof/>
+                <w:webHidden/>
+              </w:rPr>
+              <w:fldChar w:fldCharType="separate"/>
+            </w:r>
+            <w:r>
+              <w:rPr>
+                <w:noProof/>
+                <w:webHidden/>
+              </w:rPr>
+              <w:t>10</w:t>
+            </w:r>
+            <w:r>
+              <w:rPr>
+                <w:noProof/>
+                <w:webHidden/>
+              </w:rPr>
+              <w:fldChar w:fldCharType="end"/>
+            </w:r>
+          </w:hyperlink>
+        </w:p>
+        <w:p>
+          <w:pPr>
+            <w:pStyle w:val="TM2"/>
+            <w:tabs>
+              <w:tab w:val="right" w:leader="dot" w:pos="9062"/>
+            </w:tabs>
+            <w:rPr>
+              <w:rFonts w:eastAsiaTheme="minorEastAsia"/>
+              <w:noProof/>
+              <w:lang w:eastAsia="fr-FR"/>
+            </w:rPr>
+          </w:pPr>
+          <w:hyperlink w:anchor="_Toc431980247" w:history="1">
+            <w:r>
+              <w:rPr>
+                <w:rStyle w:val="Lienhypertexte"/>
+                <w:noProof/>
+              </w:rPr>
+              <w:t>Niveau 2 Etape 2 :</w:t>
+            </w:r>
+            <w:r>
+              <w:rPr>
+                <w:noProof/>
+                <w:webHidden/>
+              </w:rPr>
+              <w:tab/>
+            </w:r>
+            <w:r>
+              <w:rPr>
+                <w:noProof/>
+                <w:webHidden/>
+              </w:rPr>
+              <w:fldChar w:fldCharType="begin"/>
+            </w:r>
+            <w:r>
+              <w:rPr>
+                <w:noProof/>
+                <w:webHidden/>
+              </w:rPr>
+              <w:instrText xml:space="preserve"> PAGEREF _Toc431980247 \h </w:instrText>
+            </w:r>
+            <w:r>
+              <w:rPr>
+                <w:noProof/>
+                <w:webHidden/>
+              </w:rPr>
+            </w:r>
+            <w:r>
+              <w:rPr>
+                <w:noProof/>
+                <w:webHidden/>
+              </w:rPr>
+              <w:fldChar w:fldCharType="separate"/>
+            </w:r>
+            <w:r>
+              <w:rPr>
+                <w:noProof/>
+                <w:webHidden/>
+              </w:rPr>
+              <w:t>11</w:t>
+            </w:r>
+            <w:r>
+              <w:rPr>
+                <w:noProof/>
+                <w:webHidden/>
+              </w:rPr>
+              <w:fldChar w:fldCharType="end"/>
+            </w:r>
+          </w:hyperlink>
+        </w:p>
+        <w:p>
+          <w:pPr>
+            <w:pStyle w:val="TM2"/>
+            <w:tabs>
+              <w:tab w:val="right" w:leader="dot" w:pos="9062"/>
+            </w:tabs>
+            <w:rPr>
+              <w:rFonts w:eastAsiaTheme="minorEastAsia"/>
+              <w:noProof/>
+              <w:lang w:eastAsia="fr-FR"/>
+            </w:rPr>
+          </w:pPr>
+          <w:hyperlink w:anchor="_Toc431980248" w:history="1">
+            <w:r>
+              <w:rPr>
+                <w:rStyle w:val="Lienhypertexte"/>
+                <w:noProof/>
+              </w:rPr>
+              <w:t>Niveau 2 Etape 3 :</w:t>
+            </w:r>
+            <w:r>
+              <w:rPr>
+                <w:noProof/>
+                <w:webHidden/>
+              </w:rPr>
+              <w:tab/>
+            </w:r>
+            <w:r>
+              <w:rPr>
+                <w:noProof/>
+                <w:webHidden/>
+              </w:rPr>
+              <w:fldChar w:fldCharType="begin"/>
+            </w:r>
+            <w:r>
+              <w:rPr>
+                <w:noProof/>
+                <w:webHidden/>
+              </w:rPr>
+              <w:instrText xml:space="preserve"> PAGEREF _Toc431980248 \h </w:instrText>
+            </w:r>
+            <w:r>
+              <w:rPr>
+                <w:noProof/>
+                <w:webHidden/>
+              </w:rPr>
+            </w:r>
+            <w:r>
+              <w:rPr>
+                <w:noProof/>
+                <w:webHidden/>
+              </w:rPr>
+              <w:fldChar w:fldCharType="separate"/>
+            </w:r>
+            <w:r>
+              <w:rPr>
+                <w:noProof/>
+                <w:webHidden/>
+              </w:rPr>
+              <w:t>12</w:t>
+            </w:r>
+            <w:r>
+              <w:rPr>
+                <w:noProof/>
+                <w:webHidden/>
+              </w:rPr>
+              <w:fldChar w:fldCharType="end"/>
+            </w:r>
+          </w:hyperlink>
+        </w:p>
+        <w:p>
+          <w:pPr>
+            <w:pStyle w:val="TM2"/>
+            <w:tabs>
+              <w:tab w:val="right" w:leader="dot" w:pos="9062"/>
+            </w:tabs>
+            <w:rPr>
+              <w:rFonts w:eastAsiaTheme="minorEastAsia"/>
+              <w:noProof/>
+              <w:lang w:eastAsia="fr-FR"/>
+            </w:rPr>
+          </w:pPr>
+          <w:hyperlink w:anchor="_Toc431980249" w:history="1">
+            <w:r>
+              <w:rPr>
+                <w:rStyle w:val="Lienhypertexte"/>
+                <w:noProof/>
+              </w:rPr>
+              <w:t>Niveau 3</w:t>
+            </w:r>
+            <w:r>
+              <w:rPr>
+                <w:noProof/>
+                <w:webHidden/>
+              </w:rPr>
+              <w:tab/>
+            </w:r>
+            <w:r>
+              <w:rPr>
+                <w:noProof/>
+                <w:webHidden/>
+              </w:rPr>
+              <w:fldChar w:fldCharType="begin"/>
+            </w:r>
+            <w:r>
+              <w:rPr>
+                <w:noProof/>
+                <w:webHidden/>
+              </w:rPr>
+              <w:instrText xml:space="preserve"> PAGEREF _Toc431980249 \h </w:instrText>
+            </w:r>
+            <w:r>
+              <w:rPr>
+                <w:noProof/>
+                <w:webHidden/>
+              </w:rPr>
+            </w:r>
+            <w:r>
+              <w:rPr>
+                <w:noProof/>
+                <w:webHidden/>
+              </w:rPr>
+              <w:fldChar w:fldCharType="separate"/>
+            </w:r>
+            <w:r>
+              <w:rPr>
+                <w:noProof/>
+                <w:webHidden/>
+              </w:rPr>
+              <w:t>13</w:t>
             </w:r>
             <w:r>
               <w:rPr>
@@ -261,16 +944,18 @@
               <w:tab w:val="right" w:leader="dot" w:pos="9062"/>
             </w:tabs>
             <w:rPr>
+              <w:rFonts w:eastAsiaTheme="minorEastAsia"/>
               <w:noProof/>
+              <w:lang w:eastAsia="fr-FR"/>
             </w:rPr>
           </w:pPr>
-          <w:hyperlink w:anchor="_Toc431976150" w:history="1">
+          <w:hyperlink w:anchor="_Toc431980250" w:history="1">
             <w:r>
               <w:rPr>
                 <w:rStyle w:val="Lienhypertexte"/>
                 <w:noProof/>
               </w:rPr>
-              <w:t>Story Board</w:t>
+              <w:t>Liste des composants</w:t>
             </w:r>
             <w:r>
               <w:rPr>
@@ -291,7 +976,7 @@
                 <w:noProof/>
                 <w:webHidden/>
               </w:rPr>
-              <w:instrText xml:space="preserve"> PAGEREF _Toc431976150 \h </w:instrText>
+              <w:instrText xml:space="preserve"> PAGEREF _Toc431980250 \h </w:instrText>
             </w:r>
             <w:r>
               <w:rPr>
@@ -311,551 +996,7 @@
                 <w:noProof/>
                 <w:webHidden/>
               </w:rPr>
-              <w:t>5</w:t>
-            </w:r>
-            <w:r>
-              <w:rPr>
-                <w:noProof/>
-                <w:webHidden/>
-              </w:rPr>
-              <w:fldChar w:fldCharType="end"/>
-            </w:r>
-          </w:hyperlink>
-        </w:p>
-        <w:p>
-          <w:pPr>
-            <w:pStyle w:val="TM2"/>
-            <w:tabs>
-              <w:tab w:val="right" w:leader="dot" w:pos="9062"/>
-            </w:tabs>
-            <w:rPr>
-              <w:noProof/>
-            </w:rPr>
-          </w:pPr>
-          <w:hyperlink w:anchor="_Toc431976151" w:history="1">
-            <w:r>
-              <w:rPr>
-                <w:rStyle w:val="Lienhypertexte"/>
-                <w:noProof/>
-              </w:rPr>
-              <w:t>Menu</w:t>
-            </w:r>
-            <w:r>
-              <w:rPr>
-                <w:noProof/>
-                <w:webHidden/>
-              </w:rPr>
-              <w:tab/>
-            </w:r>
-            <w:r>
-              <w:rPr>
-                <w:noProof/>
-                <w:webHidden/>
-              </w:rPr>
-              <w:fldChar w:fldCharType="begin"/>
-            </w:r>
-            <w:r>
-              <w:rPr>
-                <w:noProof/>
-                <w:webHidden/>
-              </w:rPr>
-              <w:instrText xml:space="preserve"> PAGEREF _Toc431976151 \h </w:instrText>
-            </w:r>
-            <w:r>
-              <w:rPr>
-                <w:noProof/>
-                <w:webHidden/>
-              </w:rPr>
-            </w:r>
-            <w:r>
-              <w:rPr>
-                <w:noProof/>
-                <w:webHidden/>
-              </w:rPr>
-              <w:fldChar w:fldCharType="separate"/>
-            </w:r>
-            <w:r>
-              <w:rPr>
-                <w:noProof/>
-                <w:webHidden/>
-              </w:rPr>
-              <w:t>5</w:t>
-            </w:r>
-            <w:r>
-              <w:rPr>
-                <w:noProof/>
-                <w:webHidden/>
-              </w:rPr>
-              <w:fldChar w:fldCharType="end"/>
-            </w:r>
-          </w:hyperlink>
-        </w:p>
-        <w:p>
-          <w:pPr>
-            <w:pStyle w:val="TM2"/>
-            <w:tabs>
-              <w:tab w:val="right" w:leader="dot" w:pos="9062"/>
-            </w:tabs>
-            <w:rPr>
-              <w:noProof/>
-            </w:rPr>
-          </w:pPr>
-          <w:hyperlink w:anchor="_Toc431976152" w:history="1">
-            <w:r>
-              <w:rPr>
-                <w:rStyle w:val="Lienhypertexte"/>
-                <w:noProof/>
-              </w:rPr>
-              <w:t>Niveau 1 Etape 1 :</w:t>
-            </w:r>
-            <w:r>
-              <w:rPr>
-                <w:noProof/>
-                <w:webHidden/>
-              </w:rPr>
-              <w:tab/>
-            </w:r>
-            <w:r>
-              <w:rPr>
-                <w:noProof/>
-                <w:webHidden/>
-              </w:rPr>
-              <w:fldChar w:fldCharType="begin"/>
-            </w:r>
-            <w:r>
-              <w:rPr>
-                <w:noProof/>
-                <w:webHidden/>
-              </w:rPr>
-              <w:instrText xml:space="preserve"> PAGEREF _Toc431976152 \h </w:instrText>
-            </w:r>
-            <w:r>
-              <w:rPr>
-                <w:noProof/>
-                <w:webHidden/>
-              </w:rPr>
-            </w:r>
-            <w:r>
-              <w:rPr>
-                <w:noProof/>
-                <w:webHidden/>
-              </w:rPr>
-              <w:fldChar w:fldCharType="separate"/>
-            </w:r>
-            <w:r>
-              <w:rPr>
-                <w:noProof/>
-                <w:webHidden/>
-              </w:rPr>
-              <w:t>6</w:t>
-            </w:r>
-            <w:r>
-              <w:rPr>
-                <w:noProof/>
-                <w:webHidden/>
-              </w:rPr>
-              <w:fldChar w:fldCharType="end"/>
-            </w:r>
-          </w:hyperlink>
-        </w:p>
-        <w:p>
-          <w:pPr>
-            <w:pStyle w:val="TM2"/>
-            <w:tabs>
-              <w:tab w:val="right" w:leader="dot" w:pos="9062"/>
-            </w:tabs>
-            <w:rPr>
-              <w:noProof/>
-            </w:rPr>
-          </w:pPr>
-          <w:hyperlink w:anchor="_Toc431976153" w:history="1">
-            <w:r>
-              <w:rPr>
-                <w:rStyle w:val="Lienhypertexte"/>
-                <w:noProof/>
-              </w:rPr>
-              <w:t>Niveau 1 Etape 2 :</w:t>
-            </w:r>
-            <w:r>
-              <w:rPr>
-                <w:noProof/>
-                <w:webHidden/>
-              </w:rPr>
-              <w:tab/>
-            </w:r>
-            <w:r>
-              <w:rPr>
-                <w:noProof/>
-                <w:webHidden/>
-              </w:rPr>
-              <w:fldChar w:fldCharType="begin"/>
-            </w:r>
-            <w:r>
-              <w:rPr>
-                <w:noProof/>
-                <w:webHidden/>
-              </w:rPr>
-              <w:instrText xml:space="preserve"> PAGEREF _Toc431976153 \h </w:instrText>
-            </w:r>
-            <w:r>
-              <w:rPr>
-                <w:noProof/>
-                <w:webHidden/>
-              </w:rPr>
-            </w:r>
-            <w:r>
-              <w:rPr>
-                <w:noProof/>
-                <w:webHidden/>
-              </w:rPr>
-              <w:fldChar w:fldCharType="separate"/>
-            </w:r>
-            <w:r>
-              <w:rPr>
-                <w:noProof/>
-                <w:webHidden/>
-              </w:rPr>
-              <w:t>7</w:t>
-            </w:r>
-            <w:r>
-              <w:rPr>
-                <w:noProof/>
-                <w:webHidden/>
-              </w:rPr>
-              <w:fldChar w:fldCharType="end"/>
-            </w:r>
-          </w:hyperlink>
-        </w:p>
-        <w:p>
-          <w:pPr>
-            <w:pStyle w:val="TM2"/>
-            <w:tabs>
-              <w:tab w:val="right" w:leader="dot" w:pos="9062"/>
-            </w:tabs>
-            <w:rPr>
-              <w:noProof/>
-            </w:rPr>
-          </w:pPr>
-          <w:hyperlink w:anchor="_Toc431976154" w:history="1">
-            <w:r>
-              <w:rPr>
-                <w:rStyle w:val="Lienhypertexte"/>
-                <w:noProof/>
-              </w:rPr>
-              <w:t>Niveau 1 Etape 3 :</w:t>
-            </w:r>
-            <w:r>
-              <w:rPr>
-                <w:noProof/>
-                <w:webHidden/>
-              </w:rPr>
-              <w:tab/>
-            </w:r>
-            <w:r>
-              <w:rPr>
-                <w:noProof/>
-                <w:webHidden/>
-              </w:rPr>
-              <w:fldChar w:fldCharType="begin"/>
-            </w:r>
-            <w:r>
-              <w:rPr>
-                <w:noProof/>
-                <w:webHidden/>
-              </w:rPr>
-              <w:instrText xml:space="preserve"> PAGEREF _Toc431976154 \h </w:instrText>
-            </w:r>
-            <w:r>
-              <w:rPr>
-                <w:noProof/>
-                <w:webHidden/>
-              </w:rPr>
-            </w:r>
-            <w:r>
-              <w:rPr>
-                <w:noProof/>
-                <w:webHidden/>
-              </w:rPr>
-              <w:fldChar w:fldCharType="separate"/>
-            </w:r>
-            <w:r>
-              <w:rPr>
-                <w:noProof/>
-                <w:webHidden/>
-              </w:rPr>
-              <w:t>8</w:t>
-            </w:r>
-            <w:r>
-              <w:rPr>
-                <w:noProof/>
-                <w:webHidden/>
-              </w:rPr>
-              <w:fldChar w:fldCharType="end"/>
-            </w:r>
-          </w:hyperlink>
-        </w:p>
-        <w:p>
-          <w:pPr>
-            <w:pStyle w:val="TM2"/>
-            <w:tabs>
-              <w:tab w:val="right" w:leader="dot" w:pos="9062"/>
-            </w:tabs>
-            <w:rPr>
-              <w:noProof/>
-            </w:rPr>
-          </w:pPr>
-          <w:hyperlink w:anchor="_Toc431976155" w:history="1">
-            <w:r>
-              <w:rPr>
-                <w:rStyle w:val="Lienhypertexte"/>
-                <w:noProof/>
-              </w:rPr>
-              <w:t>Niveau 2 Etape 1 :</w:t>
-            </w:r>
-            <w:r>
-              <w:rPr>
-                <w:noProof/>
-                <w:webHidden/>
-              </w:rPr>
-              <w:tab/>
-            </w:r>
-            <w:r>
-              <w:rPr>
-                <w:noProof/>
-                <w:webHidden/>
-              </w:rPr>
-              <w:fldChar w:fldCharType="begin"/>
-            </w:r>
-            <w:r>
-              <w:rPr>
-                <w:noProof/>
-                <w:webHidden/>
-              </w:rPr>
-              <w:instrText xml:space="preserve"> PAGEREF _Toc431976155 \h </w:instrText>
-            </w:r>
-            <w:r>
-              <w:rPr>
-                <w:noProof/>
-                <w:webHidden/>
-              </w:rPr>
-            </w:r>
-            <w:r>
-              <w:rPr>
-                <w:noProof/>
-                <w:webHidden/>
-              </w:rPr>
-              <w:fldChar w:fldCharType="separate"/>
-            </w:r>
-            <w:r>
-              <w:rPr>
-                <w:noProof/>
-                <w:webHidden/>
-              </w:rPr>
-              <w:t>10</w:t>
-            </w:r>
-            <w:r>
-              <w:rPr>
-                <w:noProof/>
-                <w:webHidden/>
-              </w:rPr>
-              <w:fldChar w:fldCharType="end"/>
-            </w:r>
-          </w:hyperlink>
-        </w:p>
-        <w:p>
-          <w:pPr>
-            <w:pStyle w:val="TM2"/>
-            <w:tabs>
-              <w:tab w:val="right" w:leader="dot" w:pos="9062"/>
-            </w:tabs>
-            <w:rPr>
-              <w:noProof/>
-            </w:rPr>
-          </w:pPr>
-          <w:hyperlink w:anchor="_Toc431976156" w:history="1">
-            <w:r>
-              <w:rPr>
-                <w:rStyle w:val="Lienhypertexte"/>
-                <w:noProof/>
-              </w:rPr>
-              <w:t>Niveau 2 Etape 2 :</w:t>
-            </w:r>
-            <w:r>
-              <w:rPr>
-                <w:noProof/>
-                <w:webHidden/>
-              </w:rPr>
-              <w:tab/>
-            </w:r>
-            <w:r>
-              <w:rPr>
-                <w:noProof/>
-                <w:webHidden/>
-              </w:rPr>
-              <w:fldChar w:fldCharType="begin"/>
-            </w:r>
-            <w:r>
-              <w:rPr>
-                <w:noProof/>
-                <w:webHidden/>
-              </w:rPr>
-              <w:instrText xml:space="preserve"> PAGEREF _Toc431976156 \h </w:instrText>
-            </w:r>
-            <w:r>
-              <w:rPr>
-                <w:noProof/>
-                <w:webHidden/>
-              </w:rPr>
-            </w:r>
-            <w:r>
-              <w:rPr>
-                <w:noProof/>
-                <w:webHidden/>
-              </w:rPr>
-              <w:fldChar w:fldCharType="separate"/>
-            </w:r>
-            <w:r>
-              <w:rPr>
-                <w:noProof/>
-                <w:webHidden/>
-              </w:rPr>
-              <w:t>11</w:t>
-            </w:r>
-            <w:r>
-              <w:rPr>
-                <w:noProof/>
-                <w:webHidden/>
-              </w:rPr>
-              <w:fldChar w:fldCharType="end"/>
-            </w:r>
-          </w:hyperlink>
-        </w:p>
-        <w:p>
-          <w:pPr>
-            <w:pStyle w:val="TM2"/>
-            <w:tabs>
-              <w:tab w:val="right" w:leader="dot" w:pos="9062"/>
-            </w:tabs>
-            <w:rPr>
-              <w:noProof/>
-            </w:rPr>
-          </w:pPr>
-          <w:hyperlink w:anchor="_Toc431976157" w:history="1">
-            <w:r>
-              <w:rPr>
-                <w:rStyle w:val="Lienhypertexte"/>
-                <w:noProof/>
-              </w:rPr>
-              <w:t>Niveau 2 Etape 3 :</w:t>
-            </w:r>
-            <w:r>
-              <w:rPr>
-                <w:noProof/>
-                <w:webHidden/>
-              </w:rPr>
-              <w:tab/>
-            </w:r>
-            <w:r>
-              <w:rPr>
-                <w:noProof/>
-                <w:webHidden/>
-              </w:rPr>
-              <w:fldChar w:fldCharType="begin"/>
-            </w:r>
-            <w:r>
-              <w:rPr>
-                <w:noProof/>
-                <w:webHidden/>
-              </w:rPr>
-              <w:instrText xml:space="preserve"> PAGEREF _Toc431976157 \h </w:instrText>
-            </w:r>
-            <w:r>
-              <w:rPr>
-                <w:noProof/>
-                <w:webHidden/>
-              </w:rPr>
-            </w:r>
-            <w:r>
-              <w:rPr>
-                <w:noProof/>
-                <w:webHidden/>
-              </w:rPr>
-              <w:fldChar w:fldCharType="separate"/>
-            </w:r>
-            <w:r>
-              <w:rPr>
-                <w:noProof/>
-                <w:webHidden/>
-              </w:rPr>
-              <w:t>12</w:t>
-            </w:r>
-            <w:r>
-              <w:rPr>
-                <w:noProof/>
-                <w:webHidden/>
-              </w:rPr>
-              <w:fldChar w:fldCharType="end"/>
-            </w:r>
-          </w:hyperlink>
-        </w:p>
-        <w:p>
-          <w:pPr>
-            <w:pStyle w:val="TM2"/>
-            <w:tabs>
-              <w:tab w:val="right" w:leader="dot" w:pos="9062"/>
-            </w:tabs>
-            <w:rPr>
-              <w:noProof/>
-            </w:rPr>
-          </w:pPr>
-          <w:hyperlink w:anchor="_Toc431976158" w:history="1">
-            <w:r>
-              <w:rPr>
-                <w:rStyle w:val="Lienhypertexte"/>
-                <w:noProof/>
-              </w:rPr>
-              <w:t>Niveau 3</w:t>
-            </w:r>
-            <w:r>
-              <w:rPr>
-                <w:noProof/>
-                <w:webHidden/>
-              </w:rPr>
-              <w:tab/>
-            </w:r>
-            <w:r>
-              <w:rPr>
-                <w:noProof/>
-                <w:webHidden/>
-              </w:rPr>
-              <w:fldChar w:fldCharType="begin"/>
-            </w:r>
-            <w:r>
-              <w:rPr>
-                <w:noProof/>
-                <w:webHidden/>
-              </w:rPr>
-              <w:instrText xml:space="preserve"> PAGEREF _Toc431976158 \h </w:instrText>
-            </w:r>
-            <w:r>
-              <w:rPr>
-                <w:noProof/>
-                <w:webHidden/>
-              </w:rPr>
-            </w:r>
-            <w:r>
-              <w:rPr>
-                <w:noProof/>
-                <w:webHidden/>
-              </w:rPr>
-              <w:fldChar w:fldCharType="separate"/>
-            </w:r>
-            <w:r>
-              <w:rPr>
-                <w:noProof/>
-                <w:webHidden/>
-              </w:rPr>
-              <w:t>13</w:t>
+              <w:t>14</w:t>
             </w:r>
             <w:r>
               <w:rPr>
@@ -873,16 +1014,18 @@
               <w:tab w:val="right" w:leader="dot" w:pos="9062"/>
             </w:tabs>
             <w:rPr>
+              <w:rFonts w:eastAsiaTheme="minorEastAsia"/>
               <w:noProof/>
+              <w:lang w:eastAsia="fr-FR"/>
             </w:rPr>
           </w:pPr>
-          <w:hyperlink w:anchor="_Toc431976159" w:history="1">
+          <w:hyperlink w:anchor="_Toc431980251" w:history="1">
             <w:r>
               <w:rPr>
                 <w:rStyle w:val="Lienhypertexte"/>
                 <w:noProof/>
               </w:rPr>
-              <w:t>Liste des composants</w:t>
+              <w:t>Extension possible</w:t>
             </w:r>
             <w:r>
               <w:rPr>
@@ -903,7 +1046,7 @@
                 <w:noProof/>
                 <w:webHidden/>
               </w:rPr>
-              <w:instrText xml:space="preserve"> PAGEREF _Toc431976159 \h </w:instrText>
+              <w:instrText xml:space="preserve"> PAGEREF _Toc431980251 \h </w:instrText>
             </w:r>
             <w:r>
               <w:rPr>
@@ -941,16 +1084,18 @@
               <w:tab w:val="right" w:leader="dot" w:pos="9062"/>
             </w:tabs>
             <w:rPr>
+              <w:rFonts w:eastAsiaTheme="minorEastAsia"/>
               <w:noProof/>
+              <w:lang w:eastAsia="fr-FR"/>
             </w:rPr>
           </w:pPr>
-          <w:hyperlink w:anchor="_Toc431976160" w:history="1">
+          <w:hyperlink w:anchor="_Toc431980252" w:history="1">
             <w:r>
               <w:rPr>
                 <w:rStyle w:val="Lienhypertexte"/>
                 <w:noProof/>
               </w:rPr>
-              <w:t>Extension possible</w:t>
+              <w:t>Planning de mise en œuvre</w:t>
             </w:r>
             <w:r>
               <w:rPr>
@@ -971,75 +1116,7 @@
                 <w:noProof/>
                 <w:webHidden/>
               </w:rPr>
-              <w:instrText xml:space="preserve"> PAGEREF _Toc431976160 \h </w:instrText>
-            </w:r>
-            <w:r>
-              <w:rPr>
-                <w:noProof/>
-                <w:webHidden/>
-              </w:rPr>
-            </w:r>
-            <w:r>
-              <w:rPr>
-                <w:noProof/>
-                <w:webHidden/>
-              </w:rPr>
-              <w:fldChar w:fldCharType="separate"/>
-            </w:r>
-            <w:r>
-              <w:rPr>
-                <w:noProof/>
-                <w:webHidden/>
-              </w:rPr>
-              <w:t>14</w:t>
-            </w:r>
-            <w:r>
-              <w:rPr>
-                <w:noProof/>
-                <w:webHidden/>
-              </w:rPr>
-              <w:fldChar w:fldCharType="end"/>
-            </w:r>
-          </w:hyperlink>
-        </w:p>
-        <w:p>
-          <w:pPr>
-            <w:pStyle w:val="TM1"/>
-            <w:tabs>
-              <w:tab w:val="right" w:leader="dot" w:pos="9062"/>
-            </w:tabs>
-            <w:rPr>
-              <w:noProof/>
-            </w:rPr>
-          </w:pPr>
-          <w:hyperlink w:anchor="_Toc431976161" w:history="1">
-            <w:r>
-              <w:rPr>
-                <w:rStyle w:val="Lienhypertexte"/>
-                <w:noProof/>
-              </w:rPr>
-              <w:t>Planning de mise en œuvre</w:t>
-            </w:r>
-            <w:r>
-              <w:rPr>
-                <w:noProof/>
-                <w:webHidden/>
-              </w:rPr>
-              <w:tab/>
-            </w:r>
-            <w:r>
-              <w:rPr>
-                <w:noProof/>
-                <w:webHidden/>
-              </w:rPr>
-              <w:fldChar w:fldCharType="begin"/>
-            </w:r>
-            <w:r>
-              <w:rPr>
-                <w:noProof/>
-                <w:webHidden/>
-              </w:rPr>
-              <w:instrText xml:space="preserve"> PAGEREF _Toc431976161 \h </w:instrText>
+              <w:instrText xml:space="preserve"> PAGEREF _Toc431980252 \h </w:instrText>
             </w:r>
             <w:r>
               <w:rPr>
@@ -1098,12 +1175,12 @@
       <w:pPr>
         <w:pStyle w:val="Titre1"/>
       </w:pPr>
-      <w:bookmarkStart w:id="0" w:name="_Toc431976148"/>
+      <w:bookmarkStart w:id="1" w:name="_Toc431980239"/>
       <w:r>
         <w:lastRenderedPageBreak/>
         <w:t>Présentation de l’application</w:t>
       </w:r>
-      <w:bookmarkEnd w:id="0"/>
+      <w:bookmarkEnd w:id="1"/>
     </w:p>
     <w:p>
       <w:r>
@@ -1122,17 +1199,17 @@
     </w:p>
     <w:p>
       <w:r>
-        <w:t xml:space="preserve">Le but du jeu est simple, des </w:t>
-      </w:r>
-      <w:bookmarkStart w:id="1" w:name="_GoBack"/>
-      <w:bookmarkEnd w:id="1"/>
-      <w:r>
-        <w:t>formes apparaissent en haut et en bas de l’écran et il suffit de déplacer les formes du haut vers leurs formes correspondantes en bas.</w:t>
-      </w:r>
-    </w:p>
-    <w:p>
-      <w:r>
-        <w:t>Ce jeu est inspiré des jeux d’encastrement pour enfants comme ci-dessous.</w:t>
+        <w:t>Le but du jeu est simple, des formes apparaissent en haut et en bas de l’écran et il suffit de déplacer les formes du haut vers leurs formes correspondantes en bas.</w:t>
+      </w:r>
+    </w:p>
+    <w:p>
+      <w:r>
+        <w:t>Ce jeu est inspiré des jeux d’encastrement pour enfants.</w:t>
+      </w:r>
+    </w:p>
+    <w:p>
+      <w:r>
+        <w:t>Ci-dessous le jeu du ‘Boîte à formes’.</w:t>
       </w:r>
     </w:p>
     <w:p/>
@@ -1151,7 +1228,7 @@
           <w:lang w:eastAsia="fr-FR"/>
         </w:rPr>
         <w:drawing>
-          <wp:inline distT="0" distB="0" distL="0" distR="0" wp14:anchorId="3B4CCD29" wp14:editId="0C676C59">
+          <wp:inline distT="0" distB="0" distL="0" distR="0" wp14:anchorId="10CA14FA" wp14:editId="33937245">
             <wp:extent cx="2571750" cy="2571750"/>
             <wp:effectExtent l="0" t="0" r="0" b="0"/>
             <wp:docPr id="1" name="Image 1" descr="Afficher l'image d'origine"/>
@@ -1226,7 +1303,7 @@
       <w:pPr>
         <w:pStyle w:val="Titre1"/>
       </w:pPr>
-      <w:bookmarkStart w:id="2" w:name="_Toc431976149"/>
+      <w:bookmarkStart w:id="2" w:name="_Toc431980240"/>
       <w:r>
         <w:lastRenderedPageBreak/>
         <w:t>Structure de l’application</w:t>
@@ -1243,7 +1320,7 @@
           <w:lang w:eastAsia="fr-FR"/>
         </w:rPr>
         <w:drawing>
-          <wp:inline distT="0" distB="0" distL="0" distR="0" wp14:anchorId="76B44CA0" wp14:editId="7DEC7C19">
+          <wp:inline distT="0" distB="0" distL="0" distR="0" wp14:anchorId="3A93846D" wp14:editId="484C2EC0">
             <wp:extent cx="3857625" cy="3714750"/>
             <wp:effectExtent l="0" t="0" r="9525" b="0"/>
             <wp:docPr id="3" name="Image 3"/>
@@ -1329,7 +1406,7 @@
       <w:pPr>
         <w:pStyle w:val="Titre1"/>
       </w:pPr>
-      <w:bookmarkStart w:id="3" w:name="_Toc431976150"/>
+      <w:bookmarkStart w:id="3" w:name="_Toc431980241"/>
       <w:r>
         <w:lastRenderedPageBreak/>
         <w:t xml:space="preserve">Story </w:t>
@@ -1345,7 +1422,7 @@
       <w:pPr>
         <w:pStyle w:val="Titre2"/>
       </w:pPr>
-      <w:bookmarkStart w:id="4" w:name="_Toc431976151"/>
+      <w:bookmarkStart w:id="4" w:name="_Toc431980242"/>
       <w:r>
         <w:t>Menu</w:t>
       </w:r>
@@ -1359,7 +1436,7 @@
           <w:lang w:eastAsia="fr-FR"/>
         </w:rPr>
         <w:drawing>
-          <wp:inline distT="0" distB="0" distL="0" distR="0" wp14:anchorId="7461D386" wp14:editId="67FCB30A">
+          <wp:inline distT="0" distB="0" distL="0" distR="0" wp14:anchorId="2DAA5DD5" wp14:editId="7BDE854C">
             <wp:extent cx="5169790" cy="3476625"/>
             <wp:effectExtent l="0" t="0" r="0" b="0"/>
             <wp:docPr id="4" name="Image 4" descr="C:\dev\projects\Play2Learn\documents\Images\Formes Menu.png"/>
@@ -1451,7 +1528,7 @@
       <w:pPr>
         <w:pStyle w:val="Titre2"/>
       </w:pPr>
-      <w:bookmarkStart w:id="5" w:name="_Toc431976152"/>
+      <w:bookmarkStart w:id="5" w:name="_Toc431980243"/>
       <w:r>
         <w:lastRenderedPageBreak/>
         <w:t>Niveau 1 Etape 1 :</w:t>
@@ -1466,7 +1543,7 @@
           <w:lang w:eastAsia="fr-FR"/>
         </w:rPr>
         <w:drawing>
-          <wp:inline distT="0" distB="0" distL="0" distR="0" wp14:anchorId="646D6E1B" wp14:editId="5525FC17">
+          <wp:inline distT="0" distB="0" distL="0" distR="0" wp14:anchorId="22ACBB68" wp14:editId="579E55ED">
             <wp:extent cx="5760720" cy="3874021"/>
             <wp:effectExtent l="0" t="0" r="0" b="0"/>
             <wp:docPr id="6" name="Image 6" descr="C:\dev\projects\Play2Learn\documents\Images\Formes Niv 1.png"/>
@@ -1550,7 +1627,7 @@
       <w:pPr>
         <w:pStyle w:val="Titre2"/>
       </w:pPr>
-      <w:bookmarkStart w:id="6" w:name="_Toc431976153"/>
+      <w:bookmarkStart w:id="6" w:name="_Toc431980244"/>
       <w:r>
         <w:lastRenderedPageBreak/>
         <w:t>Niveau 1 Etape 2 :</w:t>
@@ -1568,7 +1645,7 @@
           <w:lang w:eastAsia="fr-FR"/>
         </w:rPr>
         <w:drawing>
-          <wp:inline distT="0" distB="0" distL="0" distR="0" wp14:anchorId="2D44E8FB" wp14:editId="47AAAADE">
+          <wp:inline distT="0" distB="0" distL="0" distR="0" wp14:anchorId="70535A6F" wp14:editId="48C13F66">
             <wp:extent cx="5753100" cy="3876675"/>
             <wp:effectExtent l="0" t="0" r="0" b="9525"/>
             <wp:docPr id="7" name="Image 7"/>
@@ -1620,30 +1697,12 @@
     <w:p/>
     <w:p>
       <w:r>
-        <w:t xml:space="preserve">Une Flèche qui attire l’attention sur </w:t>
-      </w:r>
-      <w:r>
-        <w:t>l’action à effectuer</w:t>
-      </w:r>
-      <w:r>
-        <w:t>.</w:t>
-      </w:r>
-    </w:p>
-    <w:p>
-      <w:r>
-        <w:t>Un cadre qui englobe la partie dans laquelle le joue</w:t>
-      </w:r>
-      <w:r>
-        <w:t>u</w:t>
-      </w:r>
-      <w:r>
-        <w:t>r doit sélectionner</w:t>
-      </w:r>
-      <w:r>
-        <w:t xml:space="preserve"> la forme correspondante</w:t>
-      </w:r>
-      <w:r>
-        <w:t>.</w:t>
+        <w:t>Une Flèche qui attire l’attention sur l’action à effectuer.</w:t>
+      </w:r>
+    </w:p>
+    <w:p>
+      <w:r>
+        <w:t>Un cadre qui englobe la partie dans laquelle le joueur doit sélectionner la forme correspondante.</w:t>
       </w:r>
     </w:p>
     <w:p>
@@ -1653,22 +1712,7 @@
     </w:p>
     <w:p>
       <w:r>
-        <w:t>Lorsqu</w:t>
-      </w:r>
-      <w:r>
-        <w:t xml:space="preserve">e la </w:t>
-      </w:r>
-      <w:r>
-        <w:t>forme</w:t>
-      </w:r>
-      <w:r>
-        <w:t xml:space="preserve"> correspondante</w:t>
-      </w:r>
-      <w:r>
-        <w:t xml:space="preserve"> est sélectionnée une voix dit le nom de la forme</w:t>
-      </w:r>
-      <w:r>
-        <w:t xml:space="preserve"> en cas d’</w:t>
+        <w:t>Lorsque la forme correspondante est sélectionnée une voix dit le nom de la forme en cas d’</w:t>
       </w:r>
       <w:r>
         <w:t>erreur.</w:t>
@@ -1683,7 +1727,7 @@
       <w:pPr>
         <w:pStyle w:val="Titre2"/>
       </w:pPr>
-      <w:bookmarkStart w:id="7" w:name="_Toc431976154"/>
+      <w:bookmarkStart w:id="7" w:name="_Toc431980245"/>
       <w:r>
         <w:lastRenderedPageBreak/>
         <w:t>Niveau 1 Etape 3 :</w:t>
@@ -1698,10 +1742,10 @@
           <w:lang w:eastAsia="fr-FR"/>
         </w:rPr>
         <w:drawing>
-          <wp:inline distT="0" distB="0" distL="0" distR="0" wp14:anchorId="7969DDA3" wp14:editId="6D68B1FE">
+          <wp:inline distT="0" distB="0" distL="0" distR="0" wp14:anchorId="38A9F543" wp14:editId="6B32D092">
             <wp:extent cx="5760720" cy="3874021"/>
             <wp:effectExtent l="0" t="0" r="0" b="0"/>
-            <wp:docPr id="12" name="Image 12" descr="C:\dev\projects\Play2Learn\documents\Images\Formes Niv 1 good.png"/>
+            <wp:docPr id="2" name="Image 2" descr="C:\dev\projects\Play2Learn\documents\Images\Formes Niv 1 good.png"/>
             <wp:cNvGraphicFramePr>
               <a:graphicFrameLocks xmlns:a="http://schemas.openxmlformats.org/drawingml/2006/main" noChangeAspect="1"/>
             </wp:cNvGraphicFramePr>
@@ -1709,7 +1753,7 @@
               <a:graphicData uri="http://schemas.openxmlformats.org/drawingml/2006/picture">
                 <pic:pic xmlns:pic="http://schemas.openxmlformats.org/drawingml/2006/picture">
                   <pic:nvPicPr>
-                    <pic:cNvPr id="0" name="Picture 18" descr="C:\dev\projects\Play2Learn\documents\Images\Formes Niv 1 good.png"/>
+                    <pic:cNvPr id="0" name="Picture 1" descr="C:\dev\projects\Play2Learn\documents\Images\Formes Niv 1 good.png"/>
                     <pic:cNvPicPr>
                       <a:picLocks noChangeAspect="1" noChangeArrowheads="1"/>
                     </pic:cNvPicPr>
@@ -1762,10 +1806,10 @@
         </w:rPr>
         <w:lastRenderedPageBreak/>
         <w:drawing>
-          <wp:inline distT="0" distB="0" distL="0" distR="0" wp14:anchorId="6481602C" wp14:editId="52535E69">
+          <wp:inline distT="0" distB="0" distL="0" distR="0" wp14:anchorId="17786AF3" wp14:editId="01ABB423">
             <wp:extent cx="5760720" cy="3874021"/>
             <wp:effectExtent l="0" t="0" r="0" b="0"/>
-            <wp:docPr id="13" name="Image 13" descr="C:\dev\projects\Play2Learn\documents\Images\Formes Niv 1 bad.png"/>
+            <wp:docPr id="5" name="Image 5" descr="C:\dev\projects\Play2Learn\documents\Images\Formes Niv 1 bad.png"/>
             <wp:cNvGraphicFramePr>
               <a:graphicFrameLocks xmlns:a="http://schemas.openxmlformats.org/drawingml/2006/main" noChangeAspect="1"/>
             </wp:cNvGraphicFramePr>
@@ -1773,7 +1817,7 @@
               <a:graphicData uri="http://schemas.openxmlformats.org/drawingml/2006/picture">
                 <pic:pic xmlns:pic="http://schemas.openxmlformats.org/drawingml/2006/picture">
                   <pic:nvPicPr>
-                    <pic:cNvPr id="0" name="Picture 19" descr="C:\dev\projects\Play2Learn\documents\Images\Formes Niv 1 bad.png"/>
+                    <pic:cNvPr id="0" name="Picture 2" descr="C:\dev\projects\Play2Learn\documents\Images\Formes Niv 1 bad.png"/>
                     <pic:cNvPicPr>
                       <a:picLocks noChangeAspect="1" noChangeArrowheads="1"/>
                     </pic:cNvPicPr>
@@ -1851,7 +1895,7 @@
       <w:pPr>
         <w:pStyle w:val="Titre2"/>
       </w:pPr>
-      <w:bookmarkStart w:id="8" w:name="_Toc431976155"/>
+      <w:bookmarkStart w:id="8" w:name="_Toc431980246"/>
       <w:r>
         <w:lastRenderedPageBreak/>
         <w:t>Niveau 2 Etape 1 :</w:t>
@@ -1866,7 +1910,7 @@
           <w:lang w:eastAsia="fr-FR"/>
         </w:rPr>
         <w:drawing>
-          <wp:inline distT="0" distB="0" distL="0" distR="0" wp14:anchorId="6359C798" wp14:editId="064B102D">
+          <wp:inline distT="0" distB="0" distL="0" distR="0" wp14:anchorId="332A5D9C" wp14:editId="7B55FAAB">
             <wp:extent cx="5760720" cy="3874021"/>
             <wp:effectExtent l="0" t="0" r="0" b="0"/>
             <wp:docPr id="8" name="Image 8" descr="C:\dev\projects\Play2Learn\documents\Images\Formes niv 2.png"/>
@@ -1947,7 +1991,7 @@
       <w:pPr>
         <w:pStyle w:val="Titre2"/>
       </w:pPr>
-      <w:bookmarkStart w:id="9" w:name="_Toc431976156"/>
+      <w:bookmarkStart w:id="9" w:name="_Toc431980247"/>
       <w:r>
         <w:lastRenderedPageBreak/>
         <w:t>Niveau 2 Etape 2 :</w:t>
@@ -1962,7 +2006,7 @@
           <w:lang w:eastAsia="fr-FR"/>
         </w:rPr>
         <w:drawing>
-          <wp:inline distT="0" distB="0" distL="0" distR="0" wp14:anchorId="08B84ECA" wp14:editId="21B356F4">
+          <wp:inline distT="0" distB="0" distL="0" distR="0" wp14:anchorId="2C7E7087" wp14:editId="09AFAF02">
             <wp:extent cx="5760720" cy="3874021"/>
             <wp:effectExtent l="0" t="0" r="0" b="0"/>
             <wp:docPr id="9" name="Image 9" descr="C:\dev\projects\Play2Learn\documents\Images\Formes niv 2 selectionné.png"/>
@@ -2037,7 +2081,7 @@
       <w:pPr>
         <w:pStyle w:val="Titre2"/>
       </w:pPr>
-      <w:bookmarkStart w:id="10" w:name="_Toc431976157"/>
+      <w:bookmarkStart w:id="10" w:name="_Toc431980248"/>
       <w:r>
         <w:lastRenderedPageBreak/>
         <w:t>Niveau 2 Etape 3 :</w:t>
@@ -2052,7 +2096,7 @@
           <w:lang w:eastAsia="fr-FR"/>
         </w:rPr>
         <w:drawing>
-          <wp:inline distT="0" distB="0" distL="0" distR="0" wp14:anchorId="781B91A0" wp14:editId="54AE8FCD">
+          <wp:inline distT="0" distB="0" distL="0" distR="0" wp14:anchorId="33D9898A" wp14:editId="3B7E343F">
             <wp:extent cx="5760720" cy="3874021"/>
             <wp:effectExtent l="0" t="0" r="0" b="0"/>
             <wp:docPr id="10" name="Image 10" descr="C:\dev\projects\Play2Learn\documents\Images\Formes niv 2 validé.png"/>
@@ -2127,7 +2171,7 @@
       <w:pPr>
         <w:pStyle w:val="Titre2"/>
       </w:pPr>
-      <w:bookmarkStart w:id="11" w:name="_Toc431976158"/>
+      <w:bookmarkStart w:id="11" w:name="_Toc431980249"/>
       <w:r>
         <w:lastRenderedPageBreak/>
         <w:t>Niveau 3</w:t>
@@ -2145,7 +2189,7 @@
           <w:lang w:eastAsia="fr-FR"/>
         </w:rPr>
         <w:drawing>
-          <wp:inline distT="0" distB="0" distL="0" distR="0" wp14:anchorId="47CF7BDF" wp14:editId="7DCFF007">
+          <wp:inline distT="0" distB="0" distL="0" distR="0" wp14:anchorId="73A728CE" wp14:editId="6ED55175">
             <wp:extent cx="5760720" cy="3874021"/>
             <wp:effectExtent l="0" t="0" r="0" b="0"/>
             <wp:docPr id="11" name="Image 11" descr="C:\dev\projects\Play2Learn\documents\Images\Formes niv 3.png"/>
@@ -2222,7 +2266,7 @@
       <w:pPr>
         <w:pStyle w:val="Titre1"/>
       </w:pPr>
-      <w:bookmarkStart w:id="12" w:name="_Toc431976159"/>
+      <w:bookmarkStart w:id="12" w:name="_Toc431980250"/>
       <w:r>
         <w:lastRenderedPageBreak/>
         <w:t>Liste des composants</w:t>
@@ -2675,6 +2719,41 @@
           </w:p>
         </w:tc>
       </w:tr>
+      <w:tr>
+        <w:trPr>
+          <w:trHeight w:val="305"/>
+        </w:trPr>
+        <w:tc>
+          <w:tcPr>
+            <w:tcW w:w="3214" w:type="dxa"/>
+          </w:tcPr>
+          <w:p>
+            <w:r>
+              <w:t>Transition entre les pages</w:t>
+            </w:r>
+          </w:p>
+        </w:tc>
+        <w:tc>
+          <w:tcPr>
+            <w:tcW w:w="3214" w:type="dxa"/>
+          </w:tcPr>
+          <w:p>
+            <w:r>
+              <w:t>Réalisé par nous en natif</w:t>
+            </w:r>
+          </w:p>
+        </w:tc>
+        <w:tc>
+          <w:tcPr>
+            <w:tcW w:w="3216" w:type="dxa"/>
+          </w:tcPr>
+          <w:p>
+            <w:r>
+              <w:t>Fondue entre chaque changement de pages</w:t>
+            </w:r>
+          </w:p>
+        </w:tc>
+      </w:tr>
     </w:tbl>
     <w:p/>
     <w:p/>
@@ -2682,7 +2761,7 @@
       <w:pPr>
         <w:pStyle w:val="Titre1"/>
       </w:pPr>
-      <w:bookmarkStart w:id="13" w:name="_Toc431976160"/>
+      <w:bookmarkStart w:id="13" w:name="_Toc431980251"/>
       <w:r>
         <w:t>Extension possible</w:t>
       </w:r>
@@ -2698,7 +2777,7 @@
       <w:pPr>
         <w:pStyle w:val="Titre1"/>
       </w:pPr>
-      <w:bookmarkStart w:id="14" w:name="_Toc431976161"/>
+      <w:bookmarkStart w:id="14" w:name="_Toc431980252"/>
       <w:r>
         <w:t>Planning de mise en œuvre</w:t>
       </w:r>
@@ -2721,7 +2800,13 @@
         <w:t xml:space="preserve">Semaine 1 : </w:t>
       </w:r>
       <w:r>
-        <w:t>Création de la structure de l’application et début de création des éléments (sonores et visuels).</w:t>
+        <w:t>Création du moteur du jeu et c</w:t>
+      </w:r>
+      <w:r>
+        <w:t>réation de la structure de l’application</w:t>
+      </w:r>
+      <w:r>
+        <w:t>.</w:t>
       </w:r>
     </w:p>
     <w:p>
@@ -2736,7 +2821,16 @@
         <w:t>Semaine 2 :</w:t>
       </w:r>
       <w:r>
-        <w:t xml:space="preserve"> Création du moteur du jeu.</w:t>
+        <w:t xml:space="preserve"> Création du moteur du jeu</w:t>
+      </w:r>
+      <w:r>
+        <w:t xml:space="preserve"> et </w:t>
+      </w:r>
+      <w:r>
+        <w:t>début de création des él</w:t>
+      </w:r>
+      <w:r>
+        <w:t>éments (sonores et visuels).</w:t>
       </w:r>
     </w:p>
     <w:p>
@@ -3783,7 +3877,7 @@
 </file>
 
 <file path=customXml/itemProps1.xml><?xml version="1.0" encoding="utf-8"?>
-<ds:datastoreItem xmlns:ds="http://schemas.openxmlformats.org/officeDocument/2006/customXml" ds:itemID="{74141509-CAB3-496C-B5FD-BE80FDB6B2A5}">
+<ds:datastoreItem xmlns:ds="http://schemas.openxmlformats.org/officeDocument/2006/customXml" ds:itemID="{A869FECE-02CF-4577-8ADD-21112CC37CD5}">
   <ds:schemaRefs>
     <ds:schemaRef ds:uri="http://schemas.openxmlformats.org/officeDocument/2006/bibliography"/>
   </ds:schemaRefs>

</xml_diff>